<commit_message>
Atualizando todos os documentos e Cronograma
</commit_message>
<xml_diff>
--- a/Estrutura_Analítica_do_Projeto_NutriCampus.docx
+++ b/Estrutura_Analítica_do_Projeto_NutriCampus.docx
@@ -1794,20 +1794,16 @@
         <w:t>EAP</w:t>
       </w:r>
     </w:p>
-    <w:p/>
-    <w:p>
-      <w:pPr>
-        <w:pStyle w:val="Comments"/>
-      </w:pPr>
+    <w:p>
       <w:r>
         <w:rPr>
           <w:noProof/>
         </w:rPr>
         <w:drawing>
-          <wp:inline distT="0" distB="0" distL="0" distR="0" wp14:anchorId="1A072D10" wp14:editId="3CD91AD4">
-            <wp:extent cx="6284987" cy="1336964"/>
+          <wp:inline distT="0" distB="0" distL="0" distR="0" wp14:anchorId="540716E9" wp14:editId="62C0DF32">
+            <wp:extent cx="5294201" cy="4728299"/>
             <wp:effectExtent l="0" t="0" r="1905" b="0"/>
-            <wp:docPr id="1816560021" name="Imagem 1" descr="Diagrama&#10;&#10;Descrição gerada automaticamente"/>
+            <wp:docPr id="662014064" name="Imagem 1" descr="Diagrama&#10;&#10;Descrição gerada automaticamente"/>
             <wp:cNvGraphicFramePr>
               <a:graphicFrameLocks xmlns:a="http://schemas.openxmlformats.org/drawingml/2006/main" noChangeAspect="1"/>
             </wp:cNvGraphicFramePr>
@@ -1815,7 +1811,7 @@
               <a:graphicData uri="http://schemas.openxmlformats.org/drawingml/2006/picture">
                 <pic:pic xmlns:pic="http://schemas.openxmlformats.org/drawingml/2006/picture">
                   <pic:nvPicPr>
-                    <pic:cNvPr id="1816560021" name="Imagem 1" descr="Diagrama&#10;&#10;Descrição gerada automaticamente"/>
+                    <pic:cNvPr id="662014064" name="Imagem 1" descr="Diagrama&#10;&#10;Descrição gerada automaticamente"/>
                     <pic:cNvPicPr/>
                   </pic:nvPicPr>
                   <pic:blipFill>
@@ -1827,7 +1823,7 @@
                   <pic:spPr>
                     <a:xfrm>
                       <a:off x="0" y="0"/>
-                      <a:ext cx="6310513" cy="1342394"/>
+                      <a:ext cx="5322593" cy="4753656"/>
                     </a:xfrm>
                     <a:prstGeom prst="rect">
                       <a:avLst/>
@@ -1850,9 +1846,207 @@
         <w:pStyle w:val="Comments"/>
       </w:pPr>
       <w:r>
-        <w:t xml:space="preserve">Para uma melhor visualização acesse: </w:t>
-      </w:r>
-      <w:hyperlink r:id="rId9" w:history="1">
+        <w:rPr>
+          <w:noProof/>
+        </w:rPr>
+        <w:drawing>
+          <wp:inline distT="0" distB="0" distL="0" distR="0" wp14:anchorId="125795DA" wp14:editId="27904F7F">
+            <wp:extent cx="5400040" cy="3082925"/>
+            <wp:effectExtent l="0" t="0" r="0" b="3175"/>
+            <wp:docPr id="61729344" name="Imagem 1" descr="Diagrama&#10;&#10;Descrição gerada automaticamente"/>
+            <wp:cNvGraphicFramePr>
+              <a:graphicFrameLocks xmlns:a="http://schemas.openxmlformats.org/drawingml/2006/main" noChangeAspect="1"/>
+            </wp:cNvGraphicFramePr>
+            <a:graphic xmlns:a="http://schemas.openxmlformats.org/drawingml/2006/main">
+              <a:graphicData uri="http://schemas.openxmlformats.org/drawingml/2006/picture">
+                <pic:pic xmlns:pic="http://schemas.openxmlformats.org/drawingml/2006/picture">
+                  <pic:nvPicPr>
+                    <pic:cNvPr id="61729344" name="Imagem 1" descr="Diagrama&#10;&#10;Descrição gerada automaticamente"/>
+                    <pic:cNvPicPr/>
+                  </pic:nvPicPr>
+                  <pic:blipFill>
+                    <a:blip r:embed="rId9"/>
+                    <a:stretch>
+                      <a:fillRect/>
+                    </a:stretch>
+                  </pic:blipFill>
+                  <pic:spPr>
+                    <a:xfrm>
+                      <a:off x="0" y="0"/>
+                      <a:ext cx="5400040" cy="3082925"/>
+                    </a:xfrm>
+                    <a:prstGeom prst="rect">
+                      <a:avLst/>
+                    </a:prstGeom>
+                  </pic:spPr>
+                </pic:pic>
+              </a:graphicData>
+            </a:graphic>
+          </wp:inline>
+        </w:drawing>
+      </w:r>
+    </w:p>
+    <w:p>
+      <w:pPr>
+        <w:pStyle w:val="Comments"/>
+      </w:pPr>
+      <w:r>
+        <w:rPr>
+          <w:noProof/>
+        </w:rPr>
+        <w:drawing>
+          <wp:inline distT="0" distB="0" distL="0" distR="0" wp14:anchorId="23AC5E37" wp14:editId="7B7DB8BB">
+            <wp:extent cx="5400040" cy="3606165"/>
+            <wp:effectExtent l="0" t="0" r="0" b="0"/>
+            <wp:docPr id="766868506" name="Imagem 1" descr="Diagrama&#10;&#10;Descrição gerada automaticamente"/>
+            <wp:cNvGraphicFramePr>
+              <a:graphicFrameLocks xmlns:a="http://schemas.openxmlformats.org/drawingml/2006/main" noChangeAspect="1"/>
+            </wp:cNvGraphicFramePr>
+            <a:graphic xmlns:a="http://schemas.openxmlformats.org/drawingml/2006/main">
+              <a:graphicData uri="http://schemas.openxmlformats.org/drawingml/2006/picture">
+                <pic:pic xmlns:pic="http://schemas.openxmlformats.org/drawingml/2006/picture">
+                  <pic:nvPicPr>
+                    <pic:cNvPr id="766868506" name="Imagem 1" descr="Diagrama&#10;&#10;Descrição gerada automaticamente"/>
+                    <pic:cNvPicPr/>
+                  </pic:nvPicPr>
+                  <pic:blipFill>
+                    <a:blip r:embed="rId10"/>
+                    <a:stretch>
+                      <a:fillRect/>
+                    </a:stretch>
+                  </pic:blipFill>
+                  <pic:spPr>
+                    <a:xfrm>
+                      <a:off x="0" y="0"/>
+                      <a:ext cx="5400040" cy="3606165"/>
+                    </a:xfrm>
+                    <a:prstGeom prst="rect">
+                      <a:avLst/>
+                    </a:prstGeom>
+                  </pic:spPr>
+                </pic:pic>
+              </a:graphicData>
+            </a:graphic>
+          </wp:inline>
+        </w:drawing>
+      </w:r>
+    </w:p>
+    <w:p>
+      <w:pPr>
+        <w:pStyle w:val="Comments"/>
+      </w:pPr>
+      <w:r>
+        <w:rPr>
+          <w:noProof/>
+        </w:rPr>
+        <w:lastRenderedPageBreak/>
+        <w:drawing>
+          <wp:inline distT="0" distB="0" distL="0" distR="0" wp14:anchorId="7C7EB5E4" wp14:editId="12944BC5">
+            <wp:extent cx="5400040" cy="4770120"/>
+            <wp:effectExtent l="0" t="0" r="0" b="0"/>
+            <wp:docPr id="998941111" name="Imagem 1" descr="Diagrama&#10;&#10;Descrição gerada automaticamente"/>
+            <wp:cNvGraphicFramePr>
+              <a:graphicFrameLocks xmlns:a="http://schemas.openxmlformats.org/drawingml/2006/main" noChangeAspect="1"/>
+            </wp:cNvGraphicFramePr>
+            <a:graphic xmlns:a="http://schemas.openxmlformats.org/drawingml/2006/main">
+              <a:graphicData uri="http://schemas.openxmlformats.org/drawingml/2006/picture">
+                <pic:pic xmlns:pic="http://schemas.openxmlformats.org/drawingml/2006/picture">
+                  <pic:nvPicPr>
+                    <pic:cNvPr id="998941111" name="Imagem 1" descr="Diagrama&#10;&#10;Descrição gerada automaticamente"/>
+                    <pic:cNvPicPr/>
+                  </pic:nvPicPr>
+                  <pic:blipFill>
+                    <a:blip r:embed="rId11"/>
+                    <a:stretch>
+                      <a:fillRect/>
+                    </a:stretch>
+                  </pic:blipFill>
+                  <pic:spPr>
+                    <a:xfrm>
+                      <a:off x="0" y="0"/>
+                      <a:ext cx="5400040" cy="4770120"/>
+                    </a:xfrm>
+                    <a:prstGeom prst="rect">
+                      <a:avLst/>
+                    </a:prstGeom>
+                  </pic:spPr>
+                </pic:pic>
+              </a:graphicData>
+            </a:graphic>
+          </wp:inline>
+        </w:drawing>
+      </w:r>
+    </w:p>
+    <w:p>
+      <w:pPr>
+        <w:pStyle w:val="Comments"/>
+      </w:pPr>
+      <w:r>
+        <w:rPr>
+          <w:noProof/>
+        </w:rPr>
+        <w:lastRenderedPageBreak/>
+        <w:drawing>
+          <wp:inline distT="0" distB="0" distL="0" distR="0" wp14:anchorId="2FE96227" wp14:editId="1F3832BD">
+            <wp:extent cx="5400040" cy="3731260"/>
+            <wp:effectExtent l="0" t="0" r="0" b="2540"/>
+            <wp:docPr id="990056580" name="Imagem 1" descr="Diagrama&#10;&#10;Descrição gerada automaticamente"/>
+            <wp:cNvGraphicFramePr>
+              <a:graphicFrameLocks xmlns:a="http://schemas.openxmlformats.org/drawingml/2006/main" noChangeAspect="1"/>
+            </wp:cNvGraphicFramePr>
+            <a:graphic xmlns:a="http://schemas.openxmlformats.org/drawingml/2006/main">
+              <a:graphicData uri="http://schemas.openxmlformats.org/drawingml/2006/picture">
+                <pic:pic xmlns:pic="http://schemas.openxmlformats.org/drawingml/2006/picture">
+                  <pic:nvPicPr>
+                    <pic:cNvPr id="990056580" name="Imagem 1" descr="Diagrama&#10;&#10;Descrição gerada automaticamente"/>
+                    <pic:cNvPicPr/>
+                  </pic:nvPicPr>
+                  <pic:blipFill>
+                    <a:blip r:embed="rId12"/>
+                    <a:stretch>
+                      <a:fillRect/>
+                    </a:stretch>
+                  </pic:blipFill>
+                  <pic:spPr>
+                    <a:xfrm>
+                      <a:off x="0" y="0"/>
+                      <a:ext cx="5400040" cy="3731260"/>
+                    </a:xfrm>
+                    <a:prstGeom prst="rect">
+                      <a:avLst/>
+                    </a:prstGeom>
+                  </pic:spPr>
+                </pic:pic>
+              </a:graphicData>
+            </a:graphic>
+          </wp:inline>
+        </w:drawing>
+      </w:r>
+    </w:p>
+    <w:p>
+      <w:pPr>
+        <w:pStyle w:val="Comments"/>
+        <w:rPr>
+          <w:rStyle w:val="Hyperlink"/>
+        </w:rPr>
+      </w:pPr>
+      <w:r>
+        <w:rPr>
+          <w:b/>
+          <w:bCs/>
+          <w:color w:val="9BBB59" w:themeColor="accent3"/>
+          <w:sz w:val="22"/>
+          <w:szCs w:val="22"/>
+        </w:rPr>
+        <w:t>Para uma melhor visualização acesse:</w:t>
+      </w:r>
+      <w:r>
+        <w:rPr>
+          <w:color w:val="9BBB59" w:themeColor="accent3"/>
+        </w:rPr>
+        <w:t xml:space="preserve"> </w:t>
+      </w:r>
+      <w:hyperlink r:id="rId13" w:history="1">
         <w:r>
           <w:rPr>
             <w:rStyle w:val="Hyperlink"/>
@@ -1863,30 +2057,46 @@
     </w:p>
     <w:p>
       <w:pPr>
+        <w:pStyle w:val="Comments"/>
+        <w:rPr>
+          <w:rStyle w:val="Hyperlink"/>
+        </w:rPr>
+      </w:pPr>
+    </w:p>
+    <w:p>
+      <w:pPr>
         <w:pStyle w:val="Ttulo2"/>
       </w:pPr>
       <w:r>
-        <w:lastRenderedPageBreak/>
         <w:t>Dicionário da EAP</w:t>
       </w:r>
     </w:p>
     <w:p>
       <w:pPr>
-        <w:pStyle w:val="Ttulo1"/>
-        <w:numPr>
-          <w:ilvl w:val="0"/>
-          <w:numId w:val="0"/>
-        </w:numPr>
+        <w:pStyle w:val="Comments"/>
+        <w:rPr>
+          <w:rStyle w:val="Hyperlink"/>
+        </w:rPr>
+      </w:pPr>
+    </w:p>
+    <w:p>
+      <w:pPr>
+        <w:pStyle w:val="Comments"/>
+        <w:rPr>
+          <w:color w:val="0000FF" w:themeColor="hyperlink"/>
+          <w:sz w:val="28"/>
+          <w:szCs w:val="28"/>
+          <w:u w:val="single"/>
+        </w:rPr>
+      </w:pPr>
+      <w:r>
         <w:rPr>
           <w:noProof/>
-        </w:rPr>
-      </w:pPr>
-      <w:r>
-        <w:rPr>
-          <w:noProof/>
+          <w:sz w:val="28"/>
+          <w:szCs w:val="28"/>
         </w:rPr>
         <w:drawing>
-          <wp:inline distT="0" distB="0" distL="0" distR="0" wp14:anchorId="3F95D948" wp14:editId="0F7BA868">
+          <wp:inline distT="0" distB="0" distL="0" distR="0" wp14:anchorId="5DB4048F" wp14:editId="24EB4464">
             <wp:extent cx="5400040" cy="3037840"/>
             <wp:effectExtent l="0" t="0" r="0" b="0"/>
             <wp:docPr id="1861866524" name="Gráfico 1"/>
@@ -1898,103 +2108,6 @@
                 <pic:pic xmlns:pic="http://schemas.openxmlformats.org/drawingml/2006/picture">
                   <pic:nvPicPr>
                     <pic:cNvPr id="1861866524" name=""/>
-                    <pic:cNvPicPr/>
-                  </pic:nvPicPr>
-                  <pic:blipFill>
-                    <a:blip r:embed="rId10">
-                      <a:extLst>
-                        <a:ext uri="{96DAC541-7B7A-43D3-8B79-37D633B846F1}">
-                          <asvg:svgBlip xmlns:asvg="http://schemas.microsoft.com/office/drawing/2016/SVG/main" r:embed="rId11"/>
-                        </a:ext>
-                      </a:extLst>
-                    </a:blip>
-                    <a:stretch>
-                      <a:fillRect/>
-                    </a:stretch>
-                  </pic:blipFill>
-                  <pic:spPr>
-                    <a:xfrm>
-                      <a:off x="0" y="0"/>
-                      <a:ext cx="5400040" cy="3037840"/>
-                    </a:xfrm>
-                    <a:prstGeom prst="rect">
-                      <a:avLst/>
-                    </a:prstGeom>
-                  </pic:spPr>
-                </pic:pic>
-              </a:graphicData>
-            </a:graphic>
-          </wp:inline>
-        </w:drawing>
-      </w:r>
-    </w:p>
-    <w:p>
-      <w:r>
-        <w:rPr>
-          <w:noProof/>
-        </w:rPr>
-        <w:drawing>
-          <wp:inline distT="0" distB="0" distL="0" distR="0" wp14:anchorId="2E9D7CE9" wp14:editId="43534E91">
-            <wp:extent cx="5400040" cy="3037840"/>
-            <wp:effectExtent l="0" t="0" r="0" b="0"/>
-            <wp:docPr id="1027240470" name="Gráfico 1"/>
-            <wp:cNvGraphicFramePr>
-              <a:graphicFrameLocks xmlns:a="http://schemas.openxmlformats.org/drawingml/2006/main" noChangeAspect="1"/>
-            </wp:cNvGraphicFramePr>
-            <a:graphic xmlns:a="http://schemas.openxmlformats.org/drawingml/2006/main">
-              <a:graphicData uri="http://schemas.openxmlformats.org/drawingml/2006/picture">
-                <pic:pic xmlns:pic="http://schemas.openxmlformats.org/drawingml/2006/picture">
-                  <pic:nvPicPr>
-                    <pic:cNvPr id="1027240470" name=""/>
-                    <pic:cNvPicPr/>
-                  </pic:nvPicPr>
-                  <pic:blipFill>
-                    <a:blip r:embed="rId12">
-                      <a:extLst>
-                        <a:ext uri="{96DAC541-7B7A-43D3-8B79-37D633B846F1}">
-                          <asvg:svgBlip xmlns:asvg="http://schemas.microsoft.com/office/drawing/2016/SVG/main" r:embed="rId13"/>
-                        </a:ext>
-                      </a:extLst>
-                    </a:blip>
-                    <a:stretch>
-                      <a:fillRect/>
-                    </a:stretch>
-                  </pic:blipFill>
-                  <pic:spPr>
-                    <a:xfrm>
-                      <a:off x="0" y="0"/>
-                      <a:ext cx="5400040" cy="3037840"/>
-                    </a:xfrm>
-                    <a:prstGeom prst="rect">
-                      <a:avLst/>
-                    </a:prstGeom>
-                  </pic:spPr>
-                </pic:pic>
-              </a:graphicData>
-            </a:graphic>
-          </wp:inline>
-        </w:drawing>
-      </w:r>
-    </w:p>
-    <w:p>
-      <w:r>
-        <w:rPr>
-          <w:noProof/>
-        </w:rPr>
-        <w:lastRenderedPageBreak/>
-        <w:drawing>
-          <wp:inline distT="0" distB="0" distL="0" distR="0" wp14:anchorId="52D226CA" wp14:editId="4C27B2EA">
-            <wp:extent cx="5400040" cy="3037840"/>
-            <wp:effectExtent l="0" t="0" r="0" b="0"/>
-            <wp:docPr id="237200" name="Gráfico 1"/>
-            <wp:cNvGraphicFramePr>
-              <a:graphicFrameLocks xmlns:a="http://schemas.openxmlformats.org/drawingml/2006/main" noChangeAspect="1"/>
-            </wp:cNvGraphicFramePr>
-            <a:graphic xmlns:a="http://schemas.openxmlformats.org/drawingml/2006/main">
-              <a:graphicData uri="http://schemas.openxmlformats.org/drawingml/2006/picture">
-                <pic:pic xmlns:pic="http://schemas.openxmlformats.org/drawingml/2006/picture">
-                  <pic:nvPicPr>
-                    <pic:cNvPr id="237200" name=""/>
                     <pic:cNvPicPr/>
                   </pic:nvPicPr>
                   <pic:blipFill>
@@ -2026,15 +2139,27 @@
       </w:r>
     </w:p>
     <w:p>
+      <w:pPr>
+        <w:pStyle w:val="Ttulo1"/>
+        <w:numPr>
+          <w:ilvl w:val="0"/>
+          <w:numId w:val="0"/>
+        </w:numPr>
+        <w:rPr>
+          <w:noProof/>
+        </w:rPr>
+      </w:pPr>
+    </w:p>
+    <w:p>
       <w:r>
         <w:rPr>
           <w:noProof/>
         </w:rPr>
         <w:drawing>
-          <wp:inline distT="0" distB="0" distL="0" distR="0" wp14:anchorId="6AA6EEAD" wp14:editId="7D82F2EC">
+          <wp:inline distT="0" distB="0" distL="0" distR="0" wp14:anchorId="2E9D7CE9" wp14:editId="43534E91">
             <wp:extent cx="5400040" cy="3037840"/>
             <wp:effectExtent l="0" t="0" r="0" b="0"/>
-            <wp:docPr id="162712080" name="Gráfico 1"/>
+            <wp:docPr id="1027240470" name="Gráfico 1"/>
             <wp:cNvGraphicFramePr>
               <a:graphicFrameLocks xmlns:a="http://schemas.openxmlformats.org/drawingml/2006/main" noChangeAspect="1"/>
             </wp:cNvGraphicFramePr>
@@ -2042,7 +2167,7 @@
               <a:graphicData uri="http://schemas.openxmlformats.org/drawingml/2006/picture">
                 <pic:pic xmlns:pic="http://schemas.openxmlformats.org/drawingml/2006/picture">
                   <pic:nvPicPr>
-                    <pic:cNvPr id="162712080" name=""/>
+                    <pic:cNvPr id="1027240470" name=""/>
                     <pic:cNvPicPr/>
                   </pic:nvPicPr>
                   <pic:blipFill>
@@ -2078,12 +2203,11 @@
         <w:rPr>
           <w:noProof/>
         </w:rPr>
-        <w:lastRenderedPageBreak/>
         <w:drawing>
-          <wp:inline distT="0" distB="0" distL="0" distR="0" wp14:anchorId="79A13C30" wp14:editId="0455CBD1">
+          <wp:inline distT="0" distB="0" distL="0" distR="0" wp14:anchorId="52D226CA" wp14:editId="4C27B2EA">
             <wp:extent cx="5400040" cy="3037840"/>
             <wp:effectExtent l="0" t="0" r="0" b="0"/>
-            <wp:docPr id="367968940" name="Gráfico 1"/>
+            <wp:docPr id="237200" name="Gráfico 1"/>
             <wp:cNvGraphicFramePr>
               <a:graphicFrameLocks xmlns:a="http://schemas.openxmlformats.org/drawingml/2006/main" noChangeAspect="1"/>
             </wp:cNvGraphicFramePr>
@@ -2091,7 +2215,7 @@
               <a:graphicData uri="http://schemas.openxmlformats.org/drawingml/2006/picture">
                 <pic:pic xmlns:pic="http://schemas.openxmlformats.org/drawingml/2006/picture">
                   <pic:nvPicPr>
-                    <pic:cNvPr id="367968940" name=""/>
+                    <pic:cNvPr id="237200" name=""/>
                     <pic:cNvPicPr/>
                   </pic:nvPicPr>
                   <pic:blipFill>
@@ -2127,11 +2251,12 @@
         <w:rPr>
           <w:noProof/>
         </w:rPr>
+        <w:lastRenderedPageBreak/>
         <w:drawing>
-          <wp:inline distT="0" distB="0" distL="0" distR="0" wp14:anchorId="0DE97487" wp14:editId="56A1E132">
+          <wp:inline distT="0" distB="0" distL="0" distR="0" wp14:anchorId="6AA6EEAD" wp14:editId="7D82F2EC">
             <wp:extent cx="5400040" cy="3037840"/>
             <wp:effectExtent l="0" t="0" r="0" b="0"/>
-            <wp:docPr id="1674318158" name="Gráfico 1"/>
+            <wp:docPr id="162712080" name="Gráfico 1"/>
             <wp:cNvGraphicFramePr>
               <a:graphicFrameLocks xmlns:a="http://schemas.openxmlformats.org/drawingml/2006/main" noChangeAspect="1"/>
             </wp:cNvGraphicFramePr>
@@ -2139,7 +2264,7 @@
               <a:graphicData uri="http://schemas.openxmlformats.org/drawingml/2006/picture">
                 <pic:pic xmlns:pic="http://schemas.openxmlformats.org/drawingml/2006/picture">
                   <pic:nvPicPr>
-                    <pic:cNvPr id="1674318158" name=""/>
+                    <pic:cNvPr id="162712080" name=""/>
                     <pic:cNvPicPr/>
                   </pic:nvPicPr>
                   <pic:blipFill>
@@ -2175,12 +2300,11 @@
         <w:rPr>
           <w:noProof/>
         </w:rPr>
-        <w:lastRenderedPageBreak/>
         <w:drawing>
-          <wp:inline distT="0" distB="0" distL="0" distR="0" wp14:anchorId="37796EA3" wp14:editId="2B1F00C6">
+          <wp:inline distT="0" distB="0" distL="0" distR="0" wp14:anchorId="79A13C30" wp14:editId="0455CBD1">
             <wp:extent cx="5400040" cy="3037840"/>
             <wp:effectExtent l="0" t="0" r="0" b="0"/>
-            <wp:docPr id="912903607" name="Gráfico 1"/>
+            <wp:docPr id="367968940" name="Gráfico 1"/>
             <wp:cNvGraphicFramePr>
               <a:graphicFrameLocks xmlns:a="http://schemas.openxmlformats.org/drawingml/2006/main" noChangeAspect="1"/>
             </wp:cNvGraphicFramePr>
@@ -2188,7 +2312,7 @@
               <a:graphicData uri="http://schemas.openxmlformats.org/drawingml/2006/picture">
                 <pic:pic xmlns:pic="http://schemas.openxmlformats.org/drawingml/2006/picture">
                   <pic:nvPicPr>
-                    <pic:cNvPr id="912903607" name=""/>
+                    <pic:cNvPr id="367968940" name=""/>
                     <pic:cNvPicPr/>
                   </pic:nvPicPr>
                   <pic:blipFill>
@@ -2224,11 +2348,12 @@
         <w:rPr>
           <w:noProof/>
         </w:rPr>
+        <w:lastRenderedPageBreak/>
         <w:drawing>
-          <wp:inline distT="0" distB="0" distL="0" distR="0" wp14:anchorId="398A69E5" wp14:editId="6F45A2B6">
+          <wp:inline distT="0" distB="0" distL="0" distR="0" wp14:anchorId="0DE97487" wp14:editId="56A1E132">
             <wp:extent cx="5400040" cy="3037840"/>
             <wp:effectExtent l="0" t="0" r="0" b="0"/>
-            <wp:docPr id="1745530803" name="Gráfico 1"/>
+            <wp:docPr id="1674318158" name="Gráfico 1"/>
             <wp:cNvGraphicFramePr>
               <a:graphicFrameLocks xmlns:a="http://schemas.openxmlformats.org/drawingml/2006/main" noChangeAspect="1"/>
             </wp:cNvGraphicFramePr>
@@ -2236,7 +2361,7 @@
               <a:graphicData uri="http://schemas.openxmlformats.org/drawingml/2006/picture">
                 <pic:pic xmlns:pic="http://schemas.openxmlformats.org/drawingml/2006/picture">
                   <pic:nvPicPr>
-                    <pic:cNvPr id="1745530803" name=""/>
+                    <pic:cNvPr id="1674318158" name=""/>
                     <pic:cNvPicPr/>
                   </pic:nvPicPr>
                   <pic:blipFill>
@@ -2272,12 +2397,11 @@
         <w:rPr>
           <w:noProof/>
         </w:rPr>
-        <w:lastRenderedPageBreak/>
         <w:drawing>
-          <wp:inline distT="0" distB="0" distL="0" distR="0" wp14:anchorId="542CF4EB" wp14:editId="3BD043CF">
+          <wp:inline distT="0" distB="0" distL="0" distR="0" wp14:anchorId="37796EA3" wp14:editId="2B1F00C6">
             <wp:extent cx="5400040" cy="3037840"/>
             <wp:effectExtent l="0" t="0" r="0" b="0"/>
-            <wp:docPr id="26256349" name="Gráfico 1"/>
+            <wp:docPr id="912903607" name="Gráfico 1"/>
             <wp:cNvGraphicFramePr>
               <a:graphicFrameLocks xmlns:a="http://schemas.openxmlformats.org/drawingml/2006/main" noChangeAspect="1"/>
             </wp:cNvGraphicFramePr>
@@ -2285,7 +2409,7 @@
               <a:graphicData uri="http://schemas.openxmlformats.org/drawingml/2006/picture">
                 <pic:pic xmlns:pic="http://schemas.openxmlformats.org/drawingml/2006/picture">
                   <pic:nvPicPr>
-                    <pic:cNvPr id="26256349" name=""/>
+                    <pic:cNvPr id="912903607" name=""/>
                     <pic:cNvPicPr/>
                   </pic:nvPicPr>
                   <pic:blipFill>
@@ -2321,11 +2445,12 @@
         <w:rPr>
           <w:noProof/>
         </w:rPr>
+        <w:lastRenderedPageBreak/>
         <w:drawing>
-          <wp:inline distT="0" distB="0" distL="0" distR="0" wp14:anchorId="6FA53DA2" wp14:editId="58037739">
+          <wp:inline distT="0" distB="0" distL="0" distR="0" wp14:anchorId="398A69E5" wp14:editId="6F45A2B6">
             <wp:extent cx="5400040" cy="3037840"/>
             <wp:effectExtent l="0" t="0" r="0" b="0"/>
-            <wp:docPr id="1221114456" name="Gráfico 1"/>
+            <wp:docPr id="1745530803" name="Gráfico 1"/>
             <wp:cNvGraphicFramePr>
               <a:graphicFrameLocks xmlns:a="http://schemas.openxmlformats.org/drawingml/2006/main" noChangeAspect="1"/>
             </wp:cNvGraphicFramePr>
@@ -2333,7 +2458,7 @@
               <a:graphicData uri="http://schemas.openxmlformats.org/drawingml/2006/picture">
                 <pic:pic xmlns:pic="http://schemas.openxmlformats.org/drawingml/2006/picture">
                   <pic:nvPicPr>
-                    <pic:cNvPr id="1221114456" name=""/>
+                    <pic:cNvPr id="1745530803" name=""/>
                     <pic:cNvPicPr/>
                   </pic:nvPicPr>
                   <pic:blipFill>
@@ -2365,6 +2490,103 @@
       </w:r>
     </w:p>
     <w:p>
+      <w:r>
+        <w:rPr>
+          <w:noProof/>
+        </w:rPr>
+        <w:drawing>
+          <wp:inline distT="0" distB="0" distL="0" distR="0" wp14:anchorId="542CF4EB" wp14:editId="3BD043CF">
+            <wp:extent cx="5400040" cy="3037840"/>
+            <wp:effectExtent l="0" t="0" r="0" b="0"/>
+            <wp:docPr id="26256349" name="Gráfico 1"/>
+            <wp:cNvGraphicFramePr>
+              <a:graphicFrameLocks xmlns:a="http://schemas.openxmlformats.org/drawingml/2006/main" noChangeAspect="1"/>
+            </wp:cNvGraphicFramePr>
+            <a:graphic xmlns:a="http://schemas.openxmlformats.org/drawingml/2006/main">
+              <a:graphicData uri="http://schemas.openxmlformats.org/drawingml/2006/picture">
+                <pic:pic xmlns:pic="http://schemas.openxmlformats.org/drawingml/2006/picture">
+                  <pic:nvPicPr>
+                    <pic:cNvPr id="26256349" name=""/>
+                    <pic:cNvPicPr/>
+                  </pic:nvPicPr>
+                  <pic:blipFill>
+                    <a:blip r:embed="rId30">
+                      <a:extLst>
+                        <a:ext uri="{96DAC541-7B7A-43D3-8B79-37D633B846F1}">
+                          <asvg:svgBlip xmlns:asvg="http://schemas.microsoft.com/office/drawing/2016/SVG/main" r:embed="rId31"/>
+                        </a:ext>
+                      </a:extLst>
+                    </a:blip>
+                    <a:stretch>
+                      <a:fillRect/>
+                    </a:stretch>
+                  </pic:blipFill>
+                  <pic:spPr>
+                    <a:xfrm>
+                      <a:off x="0" y="0"/>
+                      <a:ext cx="5400040" cy="3037840"/>
+                    </a:xfrm>
+                    <a:prstGeom prst="rect">
+                      <a:avLst/>
+                    </a:prstGeom>
+                  </pic:spPr>
+                </pic:pic>
+              </a:graphicData>
+            </a:graphic>
+          </wp:inline>
+        </w:drawing>
+      </w:r>
+    </w:p>
+    <w:p>
+      <w:r>
+        <w:rPr>
+          <w:noProof/>
+        </w:rPr>
+        <w:lastRenderedPageBreak/>
+        <w:drawing>
+          <wp:inline distT="0" distB="0" distL="0" distR="0" wp14:anchorId="6FA53DA2" wp14:editId="5011F17C">
+            <wp:extent cx="5398181" cy="2620892"/>
+            <wp:effectExtent l="0" t="0" r="0" b="8255"/>
+            <wp:docPr id="1221114456" name="Gráfico 1"/>
+            <wp:cNvGraphicFramePr>
+              <a:graphicFrameLocks xmlns:a="http://schemas.openxmlformats.org/drawingml/2006/main" noChangeAspect="1"/>
+            </wp:cNvGraphicFramePr>
+            <a:graphic xmlns:a="http://schemas.openxmlformats.org/drawingml/2006/main">
+              <a:graphicData uri="http://schemas.openxmlformats.org/drawingml/2006/picture">
+                <pic:pic xmlns:pic="http://schemas.openxmlformats.org/drawingml/2006/picture">
+                  <pic:nvPicPr>
+                    <pic:cNvPr id="1221114456" name=""/>
+                    <pic:cNvPicPr/>
+                  </pic:nvPicPr>
+                  <pic:blipFill>
+                    <a:blip r:embed="rId32">
+                      <a:extLst>
+                        <a:ext uri="{96DAC541-7B7A-43D3-8B79-37D633B846F1}">
+                          <asvg:svgBlip xmlns:asvg="http://schemas.microsoft.com/office/drawing/2016/SVG/main" r:embed="rId33"/>
+                        </a:ext>
+                      </a:extLst>
+                    </a:blip>
+                    <a:stretch>
+                      <a:fillRect/>
+                    </a:stretch>
+                  </pic:blipFill>
+                  <pic:spPr>
+                    <a:xfrm>
+                      <a:off x="0" y="0"/>
+                      <a:ext cx="5412998" cy="2628086"/>
+                    </a:xfrm>
+                    <a:prstGeom prst="rect">
+                      <a:avLst/>
+                    </a:prstGeom>
+                  </pic:spPr>
+                </pic:pic>
+              </a:graphicData>
+            </a:graphic>
+          </wp:inline>
+        </w:drawing>
+      </w:r>
+    </w:p>
+    <w:p>
       <w:pPr>
         <w:pStyle w:val="Ttulo1"/>
         <w:numPr>
@@ -2457,18 +2679,27 @@
     </w:p>
     <w:p/>
     <w:p>
+      <w:pPr>
+        <w:ind w:left="708"/>
+      </w:pPr>
       <w:r>
         <w:t>2.1 A falta de informação nutricional padronizada para as refeições fornecidas nas UR representa um risco potencial, pois dificulta a extração de dados precisos e fiáveis.</w:t>
       </w:r>
     </w:p>
     <w:p/>
     <w:p>
+      <w:pPr>
+        <w:ind w:left="708"/>
+      </w:pPr>
       <w:r>
         <w:t>2.2 Atualizações nas políticas da UFU têm o podem afetar os requisitos e limitações do sistema.</w:t>
       </w:r>
     </w:p>
     <w:p/>
     <w:p>
+      <w:pPr>
+        <w:ind w:left="708"/>
+      </w:pPr>
       <w:r>
         <w:t xml:space="preserve">2.3 Coleta e retirada de dados, do site da UFU, podem </w:t>
       </w:r>
@@ -2488,11 +2719,13 @@
     <w:p/>
     <w:p>
       <w:pPr>
+        <w:ind w:left="708"/>
         <w:rPr>
           <w:rStyle w:val="added"/>
         </w:rPr>
       </w:pPr>
       <w:r>
+        <w:lastRenderedPageBreak/>
         <w:t xml:space="preserve">2.4 </w:t>
       </w:r>
       <w:r>
@@ -2567,6 +2800,9 @@
     </w:p>
     <w:p/>
     <w:p>
+      <w:pPr>
+        <w:ind w:left="708"/>
+      </w:pPr>
       <w:r>
         <w:t xml:space="preserve">2.5 </w:t>
       </w:r>
@@ -2584,6 +2820,9 @@
       </w:r>
     </w:p>
     <w:p>
+      <w:pPr>
+        <w:ind w:left="708"/>
+      </w:pPr>
       <w:r>
         <w:t xml:space="preserve">3.1 Probabilidade de impacto: De maneira </w:t>
       </w:r>
@@ -2598,6 +2837,14 @@
       </w:r>
     </w:p>
     <w:p>
+      <w:pPr>
+        <w:ind w:left="708"/>
+      </w:pPr>
+    </w:p>
+    <w:p>
+      <w:pPr>
+        <w:ind w:left="708"/>
+      </w:pPr>
       <w:r>
         <w:t>3.2 Priorização dos Riscos: Os riscos serão priorizados com base devido ao grau de urgência através de uma matriz de probabilidade e impacto (</w:t>
       </w:r>
@@ -2621,6 +2868,9 @@
       </w:r>
     </w:p>
     <w:p>
+      <w:pPr>
+        <w:ind w:left="708"/>
+      </w:pPr>
       <w:r>
         <w:t xml:space="preserve">4.1 </w:t>
       </w:r>
@@ -2628,10 +2878,21 @@
         <w:t xml:space="preserve">Apaziguar os Riscos:  </w:t>
       </w:r>
       <w:r>
-        <w:t xml:space="preserve">Estratégias para apaziguar os riscos identificados serão desenvolvidas, como protocolos de segurança dos dados, identificação da qualidade de dados, entre outros. </w:t>
-      </w:r>
-    </w:p>
-    <w:p>
+        <w:t>Estratégias para apaziguar os riscos identificados serão desenvolvidas, como protocolos de segurança dos dados, identificação da qualidade de dados, entre outros.</w:t>
+      </w:r>
+    </w:p>
+    <w:p>
+      <w:pPr>
+        <w:ind w:left="708"/>
+      </w:pPr>
+      <w:r>
+        <w:t xml:space="preserve"> </w:t>
+      </w:r>
+    </w:p>
+    <w:p>
+      <w:pPr>
+        <w:ind w:left="708"/>
+      </w:pPr>
       <w:r>
         <w:t xml:space="preserve">4.2 </w:t>
       </w:r>
@@ -2667,6 +2928,9 @@
       </w:r>
     </w:p>
     <w:p>
+      <w:pPr>
+        <w:ind w:left="708"/>
+      </w:pPr>
       <w:r>
         <w:t>5.1 Monitoramento Continuo: Os riscos serão monitorados durante todo o projeto, buscando identificar mudanças em sua probabilidade de impacto. Portanto, oferecendo um</w:t>
       </w:r>
@@ -2677,12 +2941,22 @@
         <w:t xml:space="preserve"> </w:t>
       </w:r>
       <w:r>
-        <w:t xml:space="preserve">rápida para o ajuste de estratégias de respostas.  </w:t>
-      </w:r>
-    </w:p>
-    <w:p>
-      <w:r>
-        <w:lastRenderedPageBreak/>
+        <w:t>rápida para o ajuste de estratégias de respostas.</w:t>
+      </w:r>
+    </w:p>
+    <w:p>
+      <w:pPr>
+        <w:ind w:left="708"/>
+      </w:pPr>
+      <w:r>
+        <w:t xml:space="preserve">  </w:t>
+      </w:r>
+    </w:p>
+    <w:p>
+      <w:pPr>
+        <w:ind w:left="708"/>
+      </w:pPr>
+      <w:r>
         <w:t xml:space="preserve">5.2 </w:t>
       </w:r>
       <w:r>
@@ -2720,6 +2994,9 @@
       </w:r>
     </w:p>
     <w:p>
+      <w:pPr>
+        <w:ind w:left="708"/>
+      </w:pPr>
       <w:r>
         <w:t>6.1 Relatório de status: Esses relatórios terão as atualizações sobre o estado sobre os riscos identificados e caso exista alguma mudança significativa ou um novo risco ao longo do projeto, esse relatório irá destacá-los.</w:t>
       </w:r>
@@ -2731,6 +3008,9 @@
       </w:r>
     </w:p>
     <w:p>
+      <w:pPr>
+        <w:ind w:left="576"/>
+      </w:pPr>
       <w:r>
         <w:t>7.1 Nessa etapa uma análise e aprendizado serão coletados</w:t>
       </w:r>
@@ -2756,6 +3036,7 @@
         <w:pStyle w:val="Ttulo2"/>
       </w:pPr>
       <w:r>
+        <w:lastRenderedPageBreak/>
         <w:t xml:space="preserve">Gerenciamento de </w:t>
       </w:r>
       <w:r>
@@ -2869,18 +3150,16 @@
           <w:color w:val="0D0D0D"/>
           <w:shd w:val="clear" w:color="auto" w:fill="FFFFFF"/>
         </w:rPr>
-        <w:t xml:space="preserve">projeto </w:t>
-      </w:r>
-      <w:proofErr w:type="spellStart"/>
+        <w:t>projeto NutriCampu</w:t>
+      </w:r>
       <w:r>
         <w:rPr>
           <w:rFonts w:asciiTheme="minorHAnsi" w:hAnsiTheme="minorHAnsi" w:cstheme="minorHAnsi"/>
           <w:color w:val="0D0D0D"/>
           <w:shd w:val="clear" w:color="auto" w:fill="FFFFFF"/>
         </w:rPr>
-        <w:t>NutriCampu</w:t>
-      </w:r>
-      <w:proofErr w:type="spellEnd"/>
+        <w:t>s</w:t>
+      </w:r>
       <w:r>
         <w:rPr>
           <w:rFonts w:asciiTheme="minorHAnsi" w:hAnsiTheme="minorHAnsi" w:cstheme="minorHAnsi"/>
@@ -2976,7 +3255,6 @@
         <w:pStyle w:val="Ttulo2"/>
       </w:pPr>
       <w:r>
-        <w:lastRenderedPageBreak/>
         <w:t>Execução das fases do RUP</w:t>
       </w:r>
     </w:p>
@@ -3043,6 +3321,7 @@
         <w:pStyle w:val="Ttulo3"/>
       </w:pPr>
       <w:r>
+        <w:lastRenderedPageBreak/>
         <w:t xml:space="preserve">Fase de </w:t>
       </w:r>
       <w:r>
@@ -3175,18 +3454,16 @@
           <w:color w:val="0D0D0D"/>
           <w:shd w:val="clear" w:color="auto" w:fill="FFFFFF"/>
         </w:rPr>
-        <w:t xml:space="preserve">Selecionamos e adaptamos os processos e atividades do RUP de acordo com as necessidades e características específicas do projeto </w:t>
-      </w:r>
-      <w:proofErr w:type="spellStart"/>
+        <w:t>Selecionamos e adaptamos os processos e atividades do RUP de acordo com as necessidades e características específicas do projeto NutriCampu</w:t>
+      </w:r>
       <w:r>
         <w:rPr>
           <w:rFonts w:asciiTheme="minorHAnsi" w:hAnsiTheme="minorHAnsi" w:cstheme="minorHAnsi"/>
           <w:color w:val="0D0D0D"/>
           <w:shd w:val="clear" w:color="auto" w:fill="FFFFFF"/>
         </w:rPr>
-        <w:t>NutriCampu</w:t>
-      </w:r>
-      <w:proofErr w:type="spellEnd"/>
+        <w:t>s</w:t>
+      </w:r>
       <w:r>
         <w:rPr>
           <w:rFonts w:asciiTheme="minorHAnsi" w:hAnsiTheme="minorHAnsi" w:cstheme="minorHAnsi"/>
@@ -3201,7 +3478,6 @@
         <w:pStyle w:val="Ttulo3"/>
       </w:pPr>
       <w:r>
-        <w:lastRenderedPageBreak/>
         <w:t>Identificação de Processos e Atividades Relevantes</w:t>
       </w:r>
       <w:r>
@@ -3297,6 +3573,7 @@
         <w:pStyle w:val="Ttulo3"/>
       </w:pPr>
       <w:r>
+        <w:lastRenderedPageBreak/>
         <w:t>Monitoramento e Avaliação do Processo</w:t>
       </w:r>
       <w:r>
@@ -3895,8 +4172,8 @@
       </w:pPr>
     </w:p>
     <w:sectPr>
-      <w:headerReference w:type="default" r:id="rId30"/>
-      <w:footerReference w:type="default" r:id="rId31"/>
+      <w:headerReference w:type="default" r:id="rId34"/>
+      <w:footerReference w:type="default" r:id="rId35"/>
       <w:pgSz w:w="11906" w:h="16838"/>
       <w:pgMar w:top="1417" w:right="1701" w:bottom="1417" w:left="1701" w:header="708" w:footer="708" w:gutter="0"/>
       <w:cols w:space="708"/>
@@ -3937,8 +4214,8 @@
       <w:tblLook w:val="01E0" w:firstRow="1" w:lastRow="1" w:firstColumn="1" w:lastColumn="1" w:noHBand="0" w:noVBand="0"/>
     </w:tblPr>
     <w:tblGrid>
-      <w:gridCol w:w="3452"/>
-      <w:gridCol w:w="5302"/>
+      <w:gridCol w:w="4321"/>
+      <w:gridCol w:w="4433"/>
     </w:tblGrid>
     <w:tr>
       <w:trPr>
@@ -3980,7 +4257,7 @@
               <w:noProof/>
               <w:color w:val="244061" w:themeColor="accent1" w:themeShade="80"/>
             </w:rPr>
-            <w:t>Estrutura Analitica do Projeto</w:t>
+            <w:t>Estrutura_Analítica_do_Projeto_NutriCampus</w:t>
           </w:r>
           <w:r>
             <w:rPr>
@@ -4263,7 +4540,7 @@
                 <v:shape id="_x0000_i1025" type="#_x0000_t75" style="width:87.15pt;height:41.25pt">
                   <v:imagedata r:id="rId2" o:title=""/>
                 </v:shape>
-                <o:OLEObject Type="Embed" ProgID="PBrush" ShapeID="_x0000_i1025" DrawAspect="Content" ObjectID="_1775810380" r:id="rId3"/>
+                <o:OLEObject Type="Embed" ProgID="PBrush" ShapeID="_x0000_i1025" DrawAspect="Content" ObjectID="_1775813184" r:id="rId3"/>
               </w:object>
             </w:r>
           </w:hyperlink>
@@ -6132,6 +6409,17 @@
       </w:tblCellMar>
     </w:tblPr>
   </w:style>
+  <w:style w:type="paragraph" w:styleId="PargrafodaLista">
+    <w:name w:val="List Paragraph"/>
+    <w:basedOn w:val="Normal"/>
+    <w:uiPriority w:val="34"/>
+    <w:qFormat/>
+    <w:rsid w:val="00C37D5B"/>
+    <w:pPr>
+      <w:ind w:left="720"/>
+      <w:contextualSpacing/>
+    </w:pPr>
+  </w:style>
 </w:styles>
 </file>
 
@@ -6295,6 +6583,7 @@
   <w:rsids>
     <w:rsidRoot w:val="00767266"/>
     <w:rsid w:val="000117BA"/>
+    <w:rsid w:val="00045C4A"/>
     <w:rsid w:val="000946F0"/>
     <w:rsid w:val="000A1DB3"/>
     <w:rsid w:val="000F579A"/>
@@ -6315,6 +6604,7 @@
     <w:rsid w:val="00834E0B"/>
     <w:rsid w:val="00853EDE"/>
     <w:rsid w:val="008D0661"/>
+    <w:rsid w:val="00961940"/>
     <w:rsid w:val="00A6725D"/>
     <w:rsid w:val="00B3436F"/>
     <w:rsid w:val="00C017AB"/>

</xml_diff>